<commit_message>
Updated screenshots and fix logging of TownName
</commit_message>
<xml_diff>
--- a/Lab Test 2 Screenshots.docx
+++ b/Lab Test 2 Screenshots.docx
@@ -9,6 +9,11 @@
       <w:r>
         <w:t>Lab Test 2 Screenshots</w:t>
       </w:r>
+      <w:r>
+        <w:t xml:space="preserve"> – Brob574</w:t>
+      </w:r>
+      <w:bookmarkStart w:id="0" w:name="_GoBack"/>
+      <w:bookmarkEnd w:id="0"/>
     </w:p>
     <w:p>
       <w:pPr>
@@ -24,10 +29,10 @@
           <w:noProof/>
         </w:rPr>
         <w:drawing>
-          <wp:inline distT="0" distB="0" distL="0" distR="0" wp14:anchorId="39804393" wp14:editId="1C864D00">
-            <wp:extent cx="5943600" cy="3675380"/>
-            <wp:effectExtent l="0" t="0" r="0" b="1270"/>
-            <wp:docPr id="2" name="Picture 2"/>
+          <wp:inline distT="0" distB="0" distL="0" distR="0">
+            <wp:extent cx="5943600" cy="3676595"/>
+            <wp:effectExtent l="0" t="0" r="0" b="635"/>
+            <wp:docPr id="13" name="Picture 13" descr="C:\Users\brook\AppData\Local\Microsoft\Windows\INetCache\Content.Word\Q1 - Copy.png"/>
             <wp:cNvGraphicFramePr>
               <a:graphicFrameLocks xmlns:a="http://schemas.openxmlformats.org/drawingml/2006/main" noChangeAspect="1"/>
             </wp:cNvGraphicFramePr>
@@ -35,23 +40,36 @@
               <a:graphicData uri="http://schemas.openxmlformats.org/drawingml/2006/picture">
                 <pic:pic xmlns:pic="http://schemas.openxmlformats.org/drawingml/2006/picture">
                   <pic:nvPicPr>
-                    <pic:cNvPr id="1" name=""/>
-                    <pic:cNvPicPr/>
+                    <pic:cNvPr id="0" name="Picture 1" descr="C:\Users\brook\AppData\Local\Microsoft\Windows\INetCache\Content.Word\Q1 - Copy.png"/>
+                    <pic:cNvPicPr>
+                      <a:picLocks noChangeAspect="1" noChangeArrowheads="1"/>
+                    </pic:cNvPicPr>
                   </pic:nvPicPr>
                   <pic:blipFill>
-                    <a:blip r:embed="rId4"/>
+                    <a:blip r:embed="rId4">
+                      <a:extLst>
+                        <a:ext uri="{28A0092B-C50C-407E-A947-70E740481C1C}">
+                          <a14:useLocalDpi xmlns:a14="http://schemas.microsoft.com/office/drawing/2010/main" val="0"/>
+                        </a:ext>
+                      </a:extLst>
+                    </a:blip>
+                    <a:srcRect/>
                     <a:stretch>
                       <a:fillRect/>
                     </a:stretch>
                   </pic:blipFill>
-                  <pic:spPr>
+                  <pic:spPr bwMode="auto">
                     <a:xfrm>
                       <a:off x="0" y="0"/>
-                      <a:ext cx="5943600" cy="3675380"/>
+                      <a:ext cx="5943600" cy="3676595"/>
                     </a:xfrm>
                     <a:prstGeom prst="rect">
                       <a:avLst/>
                     </a:prstGeom>
+                    <a:noFill/>
+                    <a:ln>
+                      <a:noFill/>
+                    </a:ln>
                   </pic:spPr>
                 </pic:pic>
               </a:graphicData>
@@ -62,15 +80,19 @@
     </w:p>
     <w:p>
       <w:r>
+        <w:br/>
+      </w:r>
+    </w:p>
+    <w:p>
+      <w:r>
         <w:rPr>
           <w:noProof/>
         </w:rPr>
-        <w:lastRenderedPageBreak/>
         <w:drawing>
-          <wp:inline distT="0" distB="0" distL="0" distR="0" wp14:anchorId="3C98DE06" wp14:editId="182316AC">
-            <wp:extent cx="5943600" cy="4915535"/>
+          <wp:inline distT="0" distB="0" distL="0" distR="0">
+            <wp:extent cx="5943600" cy="3181886"/>
             <wp:effectExtent l="0" t="0" r="0" b="0"/>
-            <wp:docPr id="9" name="Picture 9"/>
+            <wp:docPr id="19" name="Picture 19" descr="C:\Users\brook\AppData\Local\Microsoft\Windows\INetCache\Content.Word\MAIN - Copy - Copy.png"/>
             <wp:cNvGraphicFramePr>
               <a:graphicFrameLocks xmlns:a="http://schemas.openxmlformats.org/drawingml/2006/main" noChangeAspect="1"/>
             </wp:cNvGraphicFramePr>
@@ -78,23 +100,36 @@
               <a:graphicData uri="http://schemas.openxmlformats.org/drawingml/2006/picture">
                 <pic:pic xmlns:pic="http://schemas.openxmlformats.org/drawingml/2006/picture">
                   <pic:nvPicPr>
-                    <pic:cNvPr id="1" name=""/>
-                    <pic:cNvPicPr/>
+                    <pic:cNvPr id="0" name="Picture 5" descr="C:\Users\brook\AppData\Local\Microsoft\Windows\INetCache\Content.Word\MAIN - Copy - Copy.png"/>
+                    <pic:cNvPicPr>
+                      <a:picLocks noChangeAspect="1" noChangeArrowheads="1"/>
+                    </pic:cNvPicPr>
                   </pic:nvPicPr>
                   <pic:blipFill>
-                    <a:blip r:embed="rId5"/>
+                    <a:blip r:embed="rId5">
+                      <a:extLst>
+                        <a:ext uri="{28A0092B-C50C-407E-A947-70E740481C1C}">
+                          <a14:useLocalDpi xmlns:a14="http://schemas.microsoft.com/office/drawing/2010/main" val="0"/>
+                        </a:ext>
+                      </a:extLst>
+                    </a:blip>
+                    <a:srcRect/>
                     <a:stretch>
                       <a:fillRect/>
                     </a:stretch>
                   </pic:blipFill>
-                  <pic:spPr>
+                  <pic:spPr bwMode="auto">
                     <a:xfrm>
                       <a:off x="0" y="0"/>
-                      <a:ext cx="5943600" cy="4915535"/>
+                      <a:ext cx="5943600" cy="3181886"/>
                     </a:xfrm>
                     <a:prstGeom prst="rect">
                       <a:avLst/>
                     </a:prstGeom>
+                    <a:noFill/>
+                    <a:ln>
+                      <a:noFill/>
+                    </a:ln>
                   </pic:spPr>
                 </pic:pic>
               </a:graphicData>
@@ -102,8 +137,14 @@
           </wp:inline>
         </w:drawing>
       </w:r>
-      <w:r>
-        <w:br/>
+    </w:p>
+    <w:p>
+      <w:pPr>
+        <w:pStyle w:val="Heading2"/>
+      </w:pPr>
+      <w:r>
+        <w:lastRenderedPageBreak/>
+        <w:t>Question2</w:t>
       </w:r>
     </w:p>
     <w:p>
@@ -112,10 +153,10 @@
           <w:noProof/>
         </w:rPr>
         <w:drawing>
-          <wp:inline distT="0" distB="0" distL="0" distR="0" wp14:anchorId="55E118FD" wp14:editId="750C8B96">
-            <wp:extent cx="5943600" cy="1894205"/>
+          <wp:inline distT="0" distB="0" distL="0" distR="0" wp14:anchorId="52C01685" wp14:editId="2E2CC735">
+            <wp:extent cx="5943600" cy="4915535"/>
             <wp:effectExtent l="0" t="0" r="0" b="0"/>
-            <wp:docPr id="3" name="Picture 3"/>
+            <wp:docPr id="9" name="Picture 9"/>
             <wp:cNvGraphicFramePr>
               <a:graphicFrameLocks xmlns:a="http://schemas.openxmlformats.org/drawingml/2006/main" noChangeAspect="1"/>
             </wp:cNvGraphicFramePr>
@@ -135,7 +176,7 @@
                   <pic:spPr>
                     <a:xfrm>
                       <a:off x="0" y="0"/>
-                      <a:ext cx="5943600" cy="1894205"/>
+                      <a:ext cx="5943600" cy="4915535"/>
                     </a:xfrm>
                     <a:prstGeom prst="rect">
                       <a:avLst/>
@@ -155,10 +196,10 @@
         </w:rPr>
         <w:lastRenderedPageBreak/>
         <w:drawing>
-          <wp:inline distT="0" distB="0" distL="0" distR="0" wp14:anchorId="59EF8E06" wp14:editId="60379811">
-            <wp:extent cx="5943600" cy="3183255"/>
+          <wp:inline distT="0" distB="0" distL="0" distR="0">
+            <wp:extent cx="5943600" cy="3181886"/>
             <wp:effectExtent l="0" t="0" r="0" b="0"/>
-            <wp:docPr id="12" name="Picture 12"/>
+            <wp:docPr id="20" name="Picture 20" descr="C:\Users\brook\AppData\Local\Microsoft\Windows\INetCache\Content.Word\MAIN - Copy.png"/>
             <wp:cNvGraphicFramePr>
               <a:graphicFrameLocks xmlns:a="http://schemas.openxmlformats.org/drawingml/2006/main" noChangeAspect="1"/>
             </wp:cNvGraphicFramePr>
@@ -166,23 +207,36 @@
               <a:graphicData uri="http://schemas.openxmlformats.org/drawingml/2006/picture">
                 <pic:pic xmlns:pic="http://schemas.openxmlformats.org/drawingml/2006/picture">
                   <pic:nvPicPr>
-                    <pic:cNvPr id="1" name=""/>
-                    <pic:cNvPicPr/>
+                    <pic:cNvPr id="0" name="Picture 7" descr="C:\Users\brook\AppData\Local\Microsoft\Windows\INetCache\Content.Word\MAIN - Copy.png"/>
+                    <pic:cNvPicPr>
+                      <a:picLocks noChangeAspect="1" noChangeArrowheads="1"/>
+                    </pic:cNvPicPr>
                   </pic:nvPicPr>
                   <pic:blipFill>
-                    <a:blip r:embed="rId7"/>
+                    <a:blip r:embed="rId7">
+                      <a:extLst>
+                        <a:ext uri="{28A0092B-C50C-407E-A947-70E740481C1C}">
+                          <a14:useLocalDpi xmlns:a14="http://schemas.microsoft.com/office/drawing/2010/main" val="0"/>
+                        </a:ext>
+                      </a:extLst>
+                    </a:blip>
+                    <a:srcRect/>
                     <a:stretch>
                       <a:fillRect/>
                     </a:stretch>
                   </pic:blipFill>
-                  <pic:spPr>
+                  <pic:spPr bwMode="auto">
                     <a:xfrm>
                       <a:off x="0" y="0"/>
-                      <a:ext cx="5943600" cy="3183255"/>
+                      <a:ext cx="5943600" cy="3181886"/>
                     </a:xfrm>
                     <a:prstGeom prst="rect">
                       <a:avLst/>
                     </a:prstGeom>
+                    <a:noFill/>
+                    <a:ln>
+                      <a:noFill/>
+                    </a:ln>
                   </pic:spPr>
                 </pic:pic>
               </a:graphicData>
@@ -190,15 +244,13 @@
           </wp:inline>
         </w:drawing>
       </w:r>
-      <w:bookmarkStart w:id="0" w:name="_GoBack"/>
-      <w:bookmarkEnd w:id="0"/>
     </w:p>
     <w:p>
       <w:pPr>
         <w:pStyle w:val="Heading2"/>
       </w:pPr>
       <w:r>
-        <w:t>Question2</w:t>
+        <w:t>Question 3</w:t>
       </w:r>
     </w:p>
     <w:p>
@@ -207,10 +259,10 @@
           <w:noProof/>
         </w:rPr>
         <w:drawing>
-          <wp:inline distT="0" distB="0" distL="0" distR="0" wp14:anchorId="0BD6FBB2" wp14:editId="6DCF13E9">
-            <wp:extent cx="5943600" cy="2734310"/>
-            <wp:effectExtent l="0" t="0" r="0" b="8890"/>
-            <wp:docPr id="4" name="Picture 4"/>
+          <wp:inline distT="0" distB="0" distL="0" distR="0">
+            <wp:extent cx="5943600" cy="3181886"/>
+            <wp:effectExtent l="0" t="0" r="0" b="0"/>
+            <wp:docPr id="21" name="Picture 21" descr="C:\Users\brook\AppData\Local\Microsoft\Windows\INetCache\Content.Word\MAIN - Copy (2).png"/>
             <wp:cNvGraphicFramePr>
               <a:graphicFrameLocks xmlns:a="http://schemas.openxmlformats.org/drawingml/2006/main" noChangeAspect="1"/>
             </wp:cNvGraphicFramePr>
@@ -218,23 +270,36 @@
               <a:graphicData uri="http://schemas.openxmlformats.org/drawingml/2006/picture">
                 <pic:pic xmlns:pic="http://schemas.openxmlformats.org/drawingml/2006/picture">
                   <pic:nvPicPr>
-                    <pic:cNvPr id="1" name=""/>
-                    <pic:cNvPicPr/>
+                    <pic:cNvPr id="0" name="Picture 9" descr="C:\Users\brook\AppData\Local\Microsoft\Windows\INetCache\Content.Word\MAIN - Copy (2).png"/>
+                    <pic:cNvPicPr>
+                      <a:picLocks noChangeAspect="1" noChangeArrowheads="1"/>
+                    </pic:cNvPicPr>
                   </pic:nvPicPr>
                   <pic:blipFill>
-                    <a:blip r:embed="rId8"/>
+                    <a:blip r:embed="rId8">
+                      <a:extLst>
+                        <a:ext uri="{28A0092B-C50C-407E-A947-70E740481C1C}">
+                          <a14:useLocalDpi xmlns:a14="http://schemas.microsoft.com/office/drawing/2010/main" val="0"/>
+                        </a:ext>
+                      </a:extLst>
+                    </a:blip>
+                    <a:srcRect/>
                     <a:stretch>
                       <a:fillRect/>
                     </a:stretch>
                   </pic:blipFill>
-                  <pic:spPr>
+                  <pic:spPr bwMode="auto">
                     <a:xfrm>
                       <a:off x="0" y="0"/>
-                      <a:ext cx="5943600" cy="2734310"/>
+                      <a:ext cx="5943600" cy="3181886"/>
                     </a:xfrm>
                     <a:prstGeom prst="rect">
                       <a:avLst/>
                     </a:prstGeom>
+                    <a:noFill/>
+                    <a:ln>
+                      <a:noFill/>
+                    </a:ln>
                   </pic:spPr>
                 </pic:pic>
               </a:graphicData>
@@ -248,20 +313,22 @@
         <w:pStyle w:val="Heading2"/>
       </w:pPr>
       <w:r>
-        <w:lastRenderedPageBreak/>
-        <w:t>Question 3</w:t>
-      </w:r>
-    </w:p>
+        <w:t>Question 4</w:t>
+      </w:r>
+    </w:p>
+    <w:p/>
+    <w:p/>
     <w:p>
       <w:r>
         <w:rPr>
           <w:noProof/>
         </w:rPr>
+        <w:lastRenderedPageBreak/>
         <w:drawing>
-          <wp:inline distT="0" distB="0" distL="0" distR="0" wp14:anchorId="096C449E" wp14:editId="19910C56">
-            <wp:extent cx="5943600" cy="2734310"/>
-            <wp:effectExtent l="0" t="0" r="0" b="8890"/>
-            <wp:docPr id="5" name="Picture 5"/>
+          <wp:inline distT="0" distB="0" distL="0" distR="0">
+            <wp:extent cx="5943600" cy="3791745"/>
+            <wp:effectExtent l="0" t="0" r="0" b="0"/>
+            <wp:docPr id="26" name="Picture 26" descr="C:\Users\brook\AppData\Local\Microsoft\Windows\INetCache\Content.Word\Q4.1.png"/>
             <wp:cNvGraphicFramePr>
               <a:graphicFrameLocks xmlns:a="http://schemas.openxmlformats.org/drawingml/2006/main" noChangeAspect="1"/>
             </wp:cNvGraphicFramePr>
@@ -269,23 +336,36 @@
               <a:graphicData uri="http://schemas.openxmlformats.org/drawingml/2006/picture">
                 <pic:pic xmlns:pic="http://schemas.openxmlformats.org/drawingml/2006/picture">
                   <pic:nvPicPr>
-                    <pic:cNvPr id="1" name=""/>
-                    <pic:cNvPicPr/>
+                    <pic:cNvPr id="0" name="Picture 19" descr="C:\Users\brook\AppData\Local\Microsoft\Windows\INetCache\Content.Word\Q4.1.png"/>
+                    <pic:cNvPicPr>
+                      <a:picLocks noChangeAspect="1" noChangeArrowheads="1"/>
+                    </pic:cNvPicPr>
                   </pic:nvPicPr>
                   <pic:blipFill>
-                    <a:blip r:embed="rId8"/>
+                    <a:blip r:embed="rId9">
+                      <a:extLst>
+                        <a:ext uri="{28A0092B-C50C-407E-A947-70E740481C1C}">
+                          <a14:useLocalDpi xmlns:a14="http://schemas.microsoft.com/office/drawing/2010/main" val="0"/>
+                        </a:ext>
+                      </a:extLst>
+                    </a:blip>
+                    <a:srcRect/>
                     <a:stretch>
                       <a:fillRect/>
                     </a:stretch>
                   </pic:blipFill>
-                  <pic:spPr>
+                  <pic:spPr bwMode="auto">
                     <a:xfrm>
                       <a:off x="0" y="0"/>
-                      <a:ext cx="5943600" cy="2734310"/>
+                      <a:ext cx="5943600" cy="3791745"/>
                     </a:xfrm>
                     <a:prstGeom prst="rect">
                       <a:avLst/>
                     </a:prstGeom>
+                    <a:noFill/>
+                    <a:ln>
+                      <a:noFill/>
+                    </a:ln>
                   </pic:spPr>
                 </pic:pic>
               </a:graphicData>
@@ -295,23 +375,15 @@
       </w:r>
     </w:p>
     <w:p>
-      <w:pPr>
-        <w:pStyle w:val="Heading2"/>
-      </w:pPr>
-      <w:r>
-        <w:t>Question 4</w:t>
-      </w:r>
-    </w:p>
-    <w:p>
       <w:r>
         <w:rPr>
           <w:noProof/>
         </w:rPr>
         <w:drawing>
-          <wp:inline distT="0" distB="0" distL="0" distR="0" wp14:anchorId="31ACDD8D" wp14:editId="15588CA3">
-            <wp:extent cx="5943600" cy="3669665"/>
-            <wp:effectExtent l="0" t="0" r="0" b="6985"/>
-            <wp:docPr id="6" name="Picture 6"/>
+          <wp:inline distT="0" distB="0" distL="0" distR="0">
+            <wp:extent cx="5943600" cy="3181886"/>
+            <wp:effectExtent l="0" t="0" r="0" b="0"/>
+            <wp:docPr id="25" name="Picture 25" descr="C:\Users\brook\AppData\Local\Microsoft\Windows\INetCache\Content.Word\MAIN - Copy (4).png"/>
             <wp:cNvGraphicFramePr>
               <a:graphicFrameLocks xmlns:a="http://schemas.openxmlformats.org/drawingml/2006/main" noChangeAspect="1"/>
             </wp:cNvGraphicFramePr>
@@ -319,23 +391,36 @@
               <a:graphicData uri="http://schemas.openxmlformats.org/drawingml/2006/picture">
                 <pic:pic xmlns:pic="http://schemas.openxmlformats.org/drawingml/2006/picture">
                   <pic:nvPicPr>
-                    <pic:cNvPr id="1" name=""/>
-                    <pic:cNvPicPr/>
+                    <pic:cNvPr id="0" name="Picture 17" descr="C:\Users\brook\AppData\Local\Microsoft\Windows\INetCache\Content.Word\MAIN - Copy (4).png"/>
+                    <pic:cNvPicPr>
+                      <a:picLocks noChangeAspect="1" noChangeArrowheads="1"/>
+                    </pic:cNvPicPr>
                   </pic:nvPicPr>
                   <pic:blipFill>
-                    <a:blip r:embed="rId9"/>
+                    <a:blip r:embed="rId10">
+                      <a:extLst>
+                        <a:ext uri="{28A0092B-C50C-407E-A947-70E740481C1C}">
+                          <a14:useLocalDpi xmlns:a14="http://schemas.microsoft.com/office/drawing/2010/main" val="0"/>
+                        </a:ext>
+                      </a:extLst>
+                    </a:blip>
+                    <a:srcRect/>
                     <a:stretch>
                       <a:fillRect/>
                     </a:stretch>
                   </pic:blipFill>
-                  <pic:spPr>
+                  <pic:spPr bwMode="auto">
                     <a:xfrm>
                       <a:off x="0" y="0"/>
-                      <a:ext cx="5943600" cy="3669665"/>
+                      <a:ext cx="5943600" cy="3181886"/>
                     </a:xfrm>
                     <a:prstGeom prst="rect">
                       <a:avLst/>
                     </a:prstGeom>
+                    <a:noFill/>
+                    <a:ln>
+                      <a:noFill/>
+                    </a:ln>
                   </pic:spPr>
                 </pic:pic>
               </a:graphicData>
@@ -351,10 +436,10 @@
         </w:rPr>
         <w:lastRenderedPageBreak/>
         <w:drawing>
-          <wp:inline distT="0" distB="0" distL="0" distR="0" wp14:anchorId="053F63DA" wp14:editId="4C45E6CC">
-            <wp:extent cx="5943600" cy="2640330"/>
-            <wp:effectExtent l="0" t="0" r="0" b="7620"/>
-            <wp:docPr id="7" name="Picture 7"/>
+          <wp:inline distT="0" distB="0" distL="0" distR="0">
+            <wp:extent cx="5943600" cy="3181886"/>
+            <wp:effectExtent l="0" t="0" r="0" b="0"/>
+            <wp:docPr id="24" name="Picture 24" descr="C:\Users\brook\AppData\Local\Microsoft\Windows\INetCache\Content.Word\MAIN - Copy (3).png"/>
             <wp:cNvGraphicFramePr>
               <a:graphicFrameLocks xmlns:a="http://schemas.openxmlformats.org/drawingml/2006/main" noChangeAspect="1"/>
             </wp:cNvGraphicFramePr>
@@ -362,23 +447,36 @@
               <a:graphicData uri="http://schemas.openxmlformats.org/drawingml/2006/picture">
                 <pic:pic xmlns:pic="http://schemas.openxmlformats.org/drawingml/2006/picture">
                   <pic:nvPicPr>
-                    <pic:cNvPr id="1" name=""/>
-                    <pic:cNvPicPr/>
+                    <pic:cNvPr id="0" name="Picture 15" descr="C:\Users\brook\AppData\Local\Microsoft\Windows\INetCache\Content.Word\MAIN - Copy (3).png"/>
+                    <pic:cNvPicPr>
+                      <a:picLocks noChangeAspect="1" noChangeArrowheads="1"/>
+                    </pic:cNvPicPr>
                   </pic:nvPicPr>
                   <pic:blipFill>
-                    <a:blip r:embed="rId10"/>
+                    <a:blip r:embed="rId11">
+                      <a:extLst>
+                        <a:ext uri="{28A0092B-C50C-407E-A947-70E740481C1C}">
+                          <a14:useLocalDpi xmlns:a14="http://schemas.microsoft.com/office/drawing/2010/main" val="0"/>
+                        </a:ext>
+                      </a:extLst>
+                    </a:blip>
+                    <a:srcRect/>
                     <a:stretch>
                       <a:fillRect/>
                     </a:stretch>
                   </pic:blipFill>
-                  <pic:spPr>
+                  <pic:spPr bwMode="auto">
                     <a:xfrm>
                       <a:off x="0" y="0"/>
-                      <a:ext cx="5943600" cy="2640330"/>
+                      <a:ext cx="5943600" cy="3181886"/>
                     </a:xfrm>
                     <a:prstGeom prst="rect">
                       <a:avLst/>
                     </a:prstGeom>
+                    <a:noFill/>
+                    <a:ln>
+                      <a:noFill/>
+                    </a:ln>
                   </pic:spPr>
                 </pic:pic>
               </a:graphicData>
@@ -393,10 +491,10 @@
           <w:noProof/>
         </w:rPr>
         <w:drawing>
-          <wp:inline distT="0" distB="0" distL="0" distR="0" wp14:anchorId="40C42399" wp14:editId="2FE3BA49">
-            <wp:extent cx="5943600" cy="3792220"/>
-            <wp:effectExtent l="0" t="0" r="0" b="0"/>
-            <wp:docPr id="8" name="Picture 8"/>
+          <wp:inline distT="0" distB="0" distL="0" distR="0">
+            <wp:extent cx="5943600" cy="2640568"/>
+            <wp:effectExtent l="0" t="0" r="0" b="7620"/>
+            <wp:docPr id="27" name="Picture 27" descr="C:\Users\brook\AppData\Local\Microsoft\Windows\INetCache\Content.Word\Q4.png"/>
             <wp:cNvGraphicFramePr>
               <a:graphicFrameLocks xmlns:a="http://schemas.openxmlformats.org/drawingml/2006/main" noChangeAspect="1"/>
             </wp:cNvGraphicFramePr>
@@ -404,23 +502,36 @@
               <a:graphicData uri="http://schemas.openxmlformats.org/drawingml/2006/picture">
                 <pic:pic xmlns:pic="http://schemas.openxmlformats.org/drawingml/2006/picture">
                   <pic:nvPicPr>
-                    <pic:cNvPr id="1" name=""/>
-                    <pic:cNvPicPr/>
+                    <pic:cNvPr id="0" name="Picture 21" descr="C:\Users\brook\AppData\Local\Microsoft\Windows\INetCache\Content.Word\Q4.png"/>
+                    <pic:cNvPicPr>
+                      <a:picLocks noChangeAspect="1" noChangeArrowheads="1"/>
+                    </pic:cNvPicPr>
                   </pic:nvPicPr>
                   <pic:blipFill>
-                    <a:blip r:embed="rId11"/>
+                    <a:blip r:embed="rId12" cstate="print">
+                      <a:extLst>
+                        <a:ext uri="{28A0092B-C50C-407E-A947-70E740481C1C}">
+                          <a14:useLocalDpi xmlns:a14="http://schemas.microsoft.com/office/drawing/2010/main" val="0"/>
+                        </a:ext>
+                      </a:extLst>
+                    </a:blip>
+                    <a:srcRect/>
                     <a:stretch>
                       <a:fillRect/>
                     </a:stretch>
                   </pic:blipFill>
-                  <pic:spPr>
+                  <pic:spPr bwMode="auto">
                     <a:xfrm>
                       <a:off x="0" y="0"/>
-                      <a:ext cx="5943600" cy="3792220"/>
+                      <a:ext cx="5943600" cy="2640568"/>
                     </a:xfrm>
                     <a:prstGeom prst="rect">
                       <a:avLst/>
                     </a:prstGeom>
+                    <a:noFill/>
+                    <a:ln>
+                      <a:noFill/>
+                    </a:ln>
                   </pic:spPr>
                 </pic:pic>
               </a:graphicData>
@@ -444,10 +555,10 @@
           <w:noProof/>
         </w:rPr>
         <w:drawing>
-          <wp:inline distT="0" distB="0" distL="0" distR="0" wp14:anchorId="41E07A9E" wp14:editId="10146105">
-            <wp:extent cx="5943600" cy="3343275"/>
-            <wp:effectExtent l="0" t="0" r="0" b="9525"/>
-            <wp:docPr id="1" name="Picture 1"/>
+          <wp:inline distT="0" distB="0" distL="0" distR="0">
+            <wp:extent cx="5943600" cy="3344358"/>
+            <wp:effectExtent l="0" t="0" r="0" b="8890"/>
+            <wp:docPr id="28" name="Picture 28" descr="C:\Users\brook\AppData\Local\Microsoft\Windows\INetCache\Content.Word\breakpoint - Copy.png"/>
             <wp:cNvGraphicFramePr>
               <a:graphicFrameLocks xmlns:a="http://schemas.openxmlformats.org/drawingml/2006/main" noChangeAspect="1"/>
             </wp:cNvGraphicFramePr>
@@ -455,23 +566,36 @@
               <a:graphicData uri="http://schemas.openxmlformats.org/drawingml/2006/picture">
                 <pic:pic xmlns:pic="http://schemas.openxmlformats.org/drawingml/2006/picture">
                   <pic:nvPicPr>
-                    <pic:cNvPr id="1" name=""/>
-                    <pic:cNvPicPr/>
+                    <pic:cNvPr id="0" name="Picture 23" descr="C:\Users\brook\AppData\Local\Microsoft\Windows\INetCache\Content.Word\breakpoint - Copy.png"/>
+                    <pic:cNvPicPr>
+                      <a:picLocks noChangeAspect="1" noChangeArrowheads="1"/>
+                    </pic:cNvPicPr>
                   </pic:nvPicPr>
                   <pic:blipFill>
-                    <a:blip r:embed="rId12"/>
+                    <a:blip r:embed="rId13" cstate="print">
+                      <a:extLst>
+                        <a:ext uri="{28A0092B-C50C-407E-A947-70E740481C1C}">
+                          <a14:useLocalDpi xmlns:a14="http://schemas.microsoft.com/office/drawing/2010/main" val="0"/>
+                        </a:ext>
+                      </a:extLst>
+                    </a:blip>
+                    <a:srcRect/>
                     <a:stretch>
                       <a:fillRect/>
                     </a:stretch>
                   </pic:blipFill>
-                  <pic:spPr>
+                  <pic:spPr bwMode="auto">
                     <a:xfrm>
                       <a:off x="0" y="0"/>
-                      <a:ext cx="5943600" cy="3343275"/>
+                      <a:ext cx="5943600" cy="3344358"/>
                     </a:xfrm>
                     <a:prstGeom prst="rect">
                       <a:avLst/>
                     </a:prstGeom>
+                    <a:noFill/>
+                    <a:ln>
+                      <a:noFill/>
+                    </a:ln>
                   </pic:spPr>
                 </pic:pic>
               </a:graphicData>
@@ -494,10 +618,10 @@
           <w:noProof/>
         </w:rPr>
         <w:drawing>
-          <wp:inline distT="0" distB="0" distL="0" distR="0" wp14:anchorId="7CCDF9E0" wp14:editId="17BD1B93">
-            <wp:extent cx="5943600" cy="3173095"/>
-            <wp:effectExtent l="0" t="0" r="0" b="8255"/>
-            <wp:docPr id="10" name="Picture 10"/>
+          <wp:inline distT="0" distB="0" distL="0" distR="0">
+            <wp:extent cx="5943600" cy="3181886"/>
+            <wp:effectExtent l="0" t="0" r="0" b="0"/>
+            <wp:docPr id="30" name="Picture 30" descr="C:\Users\brook\AppData\Local\Microsoft\Windows\INetCache\Content.Word\MAIN - Copy (5).png"/>
             <wp:cNvGraphicFramePr>
               <a:graphicFrameLocks xmlns:a="http://schemas.openxmlformats.org/drawingml/2006/main" noChangeAspect="1"/>
             </wp:cNvGraphicFramePr>
@@ -505,23 +629,36 @@
               <a:graphicData uri="http://schemas.openxmlformats.org/drawingml/2006/picture">
                 <pic:pic xmlns:pic="http://schemas.openxmlformats.org/drawingml/2006/picture">
                   <pic:nvPicPr>
-                    <pic:cNvPr id="1" name=""/>
-                    <pic:cNvPicPr/>
+                    <pic:cNvPr id="0" name="Picture 27" descr="C:\Users\brook\AppData\Local\Microsoft\Windows\INetCache\Content.Word\MAIN - Copy (5).png"/>
+                    <pic:cNvPicPr>
+                      <a:picLocks noChangeAspect="1" noChangeArrowheads="1"/>
+                    </pic:cNvPicPr>
                   </pic:nvPicPr>
                   <pic:blipFill>
-                    <a:blip r:embed="rId13"/>
+                    <a:blip r:embed="rId14">
+                      <a:extLst>
+                        <a:ext uri="{28A0092B-C50C-407E-A947-70E740481C1C}">
+                          <a14:useLocalDpi xmlns:a14="http://schemas.microsoft.com/office/drawing/2010/main" val="0"/>
+                        </a:ext>
+                      </a:extLst>
+                    </a:blip>
+                    <a:srcRect/>
                     <a:stretch>
                       <a:fillRect/>
                     </a:stretch>
                   </pic:blipFill>
-                  <pic:spPr>
+                  <pic:spPr bwMode="auto">
                     <a:xfrm>
                       <a:off x="0" y="0"/>
-                      <a:ext cx="5943600" cy="3173095"/>
+                      <a:ext cx="5943600" cy="3181886"/>
                     </a:xfrm>
                     <a:prstGeom prst="rect">
                       <a:avLst/>
                     </a:prstGeom>
+                    <a:noFill/>
+                    <a:ln>
+                      <a:noFill/>
+                    </a:ln>
                   </pic:spPr>
                 </pic:pic>
               </a:graphicData>
@@ -537,10 +674,10 @@
         </w:rPr>
         <w:lastRenderedPageBreak/>
         <w:drawing>
-          <wp:inline distT="0" distB="0" distL="0" distR="0" wp14:anchorId="2E64A0C6" wp14:editId="500E7654">
-            <wp:extent cx="5943600" cy="3386455"/>
-            <wp:effectExtent l="0" t="0" r="0" b="4445"/>
-            <wp:docPr id="11" name="Picture 11"/>
+          <wp:inline distT="0" distB="0" distL="0" distR="0">
+            <wp:extent cx="5943600" cy="3173551"/>
+            <wp:effectExtent l="0" t="0" r="0" b="8255"/>
+            <wp:docPr id="29" name="Picture 29" descr="C:\Users\brook\AppData\Local\Microsoft\Windows\INetCache\Content.Word\change colour - Copy.png"/>
             <wp:cNvGraphicFramePr>
               <a:graphicFrameLocks xmlns:a="http://schemas.openxmlformats.org/drawingml/2006/main" noChangeAspect="1"/>
             </wp:cNvGraphicFramePr>
@@ -548,23 +685,91 @@
               <a:graphicData uri="http://schemas.openxmlformats.org/drawingml/2006/picture">
                 <pic:pic xmlns:pic="http://schemas.openxmlformats.org/drawingml/2006/picture">
                   <pic:nvPicPr>
-                    <pic:cNvPr id="1" name=""/>
-                    <pic:cNvPicPr/>
+                    <pic:cNvPr id="0" name="Picture 25" descr="C:\Users\brook\AppData\Local\Microsoft\Windows\INetCache\Content.Word\change colour - Copy.png"/>
+                    <pic:cNvPicPr>
+                      <a:picLocks noChangeAspect="1" noChangeArrowheads="1"/>
+                    </pic:cNvPicPr>
                   </pic:nvPicPr>
                   <pic:blipFill>
-                    <a:blip r:embed="rId14"/>
+                    <a:blip r:embed="rId15" cstate="print">
+                      <a:extLst>
+                        <a:ext uri="{28A0092B-C50C-407E-A947-70E740481C1C}">
+                          <a14:useLocalDpi xmlns:a14="http://schemas.microsoft.com/office/drawing/2010/main" val="0"/>
+                        </a:ext>
+                      </a:extLst>
+                    </a:blip>
+                    <a:srcRect/>
                     <a:stretch>
                       <a:fillRect/>
                     </a:stretch>
                   </pic:blipFill>
-                  <pic:spPr>
+                  <pic:spPr bwMode="auto">
                     <a:xfrm>
                       <a:off x="0" y="0"/>
-                      <a:ext cx="5943600" cy="3386455"/>
+                      <a:ext cx="5943600" cy="3173551"/>
                     </a:xfrm>
                     <a:prstGeom prst="rect">
                       <a:avLst/>
                     </a:prstGeom>
+                    <a:noFill/>
+                    <a:ln>
+                      <a:noFill/>
+                    </a:ln>
+                  </pic:spPr>
+                </pic:pic>
+              </a:graphicData>
+            </a:graphic>
+          </wp:inline>
+        </w:drawing>
+      </w:r>
+    </w:p>
+    <w:p>
+      <w:r>
+        <w:rPr>
+          <w:noProof/>
+        </w:rPr>
+        <w:drawing>
+          <wp:inline distT="0" distB="0" distL="0" distR="0">
+            <wp:extent cx="5943600" cy="3344358"/>
+            <wp:effectExtent l="0" t="0" r="0" b="8890"/>
+            <wp:docPr id="31" name="Picture 31" descr="C:\Users\brook\AppData\Local\Microsoft\Windows\INetCache\Content.Word\Cyam - Copy.png"/>
+            <wp:cNvGraphicFramePr>
+              <a:graphicFrameLocks xmlns:a="http://schemas.openxmlformats.org/drawingml/2006/main" noChangeAspect="1"/>
+            </wp:cNvGraphicFramePr>
+            <a:graphic xmlns:a="http://schemas.openxmlformats.org/drawingml/2006/main">
+              <a:graphicData uri="http://schemas.openxmlformats.org/drawingml/2006/picture">
+                <pic:pic xmlns:pic="http://schemas.openxmlformats.org/drawingml/2006/picture">
+                  <pic:nvPicPr>
+                    <pic:cNvPr id="0" name="Picture 29" descr="C:\Users\brook\AppData\Local\Microsoft\Windows\INetCache\Content.Word\Cyam - Copy.png"/>
+                    <pic:cNvPicPr>
+                      <a:picLocks noChangeAspect="1" noChangeArrowheads="1"/>
+                    </pic:cNvPicPr>
+                  </pic:nvPicPr>
+                  <pic:blipFill>
+                    <a:blip r:embed="rId16" cstate="print">
+                      <a:extLst>
+                        <a:ext uri="{28A0092B-C50C-407E-A947-70E740481C1C}">
+                          <a14:useLocalDpi xmlns:a14="http://schemas.microsoft.com/office/drawing/2010/main" val="0"/>
+                        </a:ext>
+                      </a:extLst>
+                    </a:blip>
+                    <a:srcRect/>
+                    <a:stretch>
+                      <a:fillRect/>
+                    </a:stretch>
+                  </pic:blipFill>
+                  <pic:spPr bwMode="auto">
+                    <a:xfrm>
+                      <a:off x="0" y="0"/>
+                      <a:ext cx="5943600" cy="3344358"/>
+                    </a:xfrm>
+                    <a:prstGeom prst="rect">
+                      <a:avLst/>
+                    </a:prstGeom>
+                    <a:noFill/>
+                    <a:ln>
+                      <a:noFill/>
+                    </a:ln>
                   </pic:spPr>
                 </pic:pic>
               </a:graphicData>

</xml_diff>